<commit_message>
Improved feedback and homing
</commit_message>
<xml_diff>
--- a/Documentation/RF Balance System/Galil Box/Galil Box 002-WTF Wiring Information.docx
+++ b/Documentation/RF Balance System/Galil Box/Galil Box 002-WTF Wiring Information.docx
@@ -1506,13 +1506,15 @@
         <w:tblLook w:val="04A0" w:firstRow="1" w:lastRow="0" w:firstColumn="1" w:lastColumn="0" w:noHBand="0" w:noVBand="1"/>
       </w:tblPr>
       <w:tblGrid>
-        <w:gridCol w:w="4675"/>
-        <w:gridCol w:w="4675"/>
+        <w:gridCol w:w="2898"/>
+        <w:gridCol w:w="2839"/>
+        <w:gridCol w:w="2010"/>
+        <w:gridCol w:w="1603"/>
       </w:tblGrid>
       <w:tr>
         <w:tc>
           <w:tcPr>
-            <w:tcW w:w="4675" w:type="dxa"/>
+            <w:tcW w:w="2898" w:type="dxa"/>
           </w:tcPr>
           <w:p>
             <w:pPr>
@@ -1544,7 +1546,7 @@
         </w:tc>
         <w:tc>
           <w:tcPr>
-            <w:tcW w:w="4675" w:type="dxa"/>
+            <w:tcW w:w="2839" w:type="dxa"/>
           </w:tcPr>
           <w:p>
             <w:pPr>
@@ -1570,6 +1572,54 @@
                 <w:szCs w:val="28"/>
               </w:rPr>
               <w:t xml:space="preserve"> Below is a table containing the connections between the D-Sub wires and corresponding breakout board.</w:t>
+            </w:r>
+          </w:p>
+        </w:tc>
+        <w:tc>
+          <w:tcPr>
+            <w:tcW w:w="2010" w:type="dxa"/>
+          </w:tcPr>
+          <w:p>
+            <w:pPr>
+              <w:rPr>
+                <w:rFonts w:ascii="Segoe UI" w:hAnsi="Segoe UI" w:cs="Segoe UI"/>
+                <w:sz w:val="28"/>
+                <w:szCs w:val="28"/>
+                <w:u w:val="single"/>
+              </w:rPr>
+            </w:pPr>
+            <w:r>
+              <w:rPr>
+                <w:rFonts w:ascii="Segoe UI" w:hAnsi="Segoe UI" w:cs="Segoe UI"/>
+                <w:sz w:val="28"/>
+                <w:szCs w:val="28"/>
+                <w:u w:val="single"/>
+              </w:rPr>
+              <w:t xml:space="preserve">Galil pin </w:t>
+            </w:r>
+          </w:p>
+        </w:tc>
+        <w:tc>
+          <w:tcPr>
+            <w:tcW w:w="1603" w:type="dxa"/>
+          </w:tcPr>
+          <w:p>
+            <w:pPr>
+              <w:rPr>
+                <w:rFonts w:ascii="Segoe UI" w:hAnsi="Segoe UI" w:cs="Segoe UI"/>
+                <w:sz w:val="28"/>
+                <w:szCs w:val="28"/>
+                <w:u w:val="single"/>
+              </w:rPr>
+            </w:pPr>
+            <w:r>
+              <w:rPr>
+                <w:rFonts w:ascii="Segoe UI" w:hAnsi="Segoe UI" w:cs="Segoe UI"/>
+                <w:sz w:val="28"/>
+                <w:szCs w:val="28"/>
+                <w:u w:val="single"/>
+              </w:rPr>
+              <w:t>function</w:t>
             </w:r>
           </w:p>
         </w:tc>
@@ -1577,7 +1627,7 @@
       <w:tr>
         <w:tc>
           <w:tcPr>
-            <w:tcW w:w="4675" w:type="dxa"/>
+            <w:tcW w:w="2898" w:type="dxa"/>
           </w:tcPr>
           <w:p>
             <w:pPr>
@@ -1602,7 +1652,7 @@
         </w:tc>
         <w:tc>
           <w:tcPr>
-            <w:tcW w:w="4675" w:type="dxa"/>
+            <w:tcW w:w="2839" w:type="dxa"/>
           </w:tcPr>
           <w:p>
             <w:pPr>
@@ -1623,13 +1673,45 @@
               </w:rPr>
               <w:t>26-Pin D-Sub Wire Color</w:t>
             </w:r>
+          </w:p>
+        </w:tc>
+        <w:tc>
+          <w:tcPr>
+            <w:tcW w:w="2010" w:type="dxa"/>
+          </w:tcPr>
+          <w:p>
+            <w:pPr>
+              <w:jc w:val="center"/>
+              <w:rPr>
+                <w:rFonts w:ascii="Segoe UI" w:hAnsi="Segoe UI" w:cs="Segoe UI"/>
+                <w:sz w:val="28"/>
+                <w:szCs w:val="28"/>
+                <w:u w:val="single"/>
+              </w:rPr>
+            </w:pPr>
+          </w:p>
+        </w:tc>
+        <w:tc>
+          <w:tcPr>
+            <w:tcW w:w="1603" w:type="dxa"/>
+          </w:tcPr>
+          <w:p>
+            <w:pPr>
+              <w:jc w:val="center"/>
+              <w:rPr>
+                <w:rFonts w:ascii="Segoe UI" w:hAnsi="Segoe UI" w:cs="Segoe UI"/>
+                <w:sz w:val="28"/>
+                <w:szCs w:val="28"/>
+                <w:u w:val="single"/>
+              </w:rPr>
+            </w:pPr>
           </w:p>
         </w:tc>
       </w:tr>
       <w:tr>
         <w:tc>
           <w:tcPr>
-            <w:tcW w:w="4675" w:type="dxa"/>
+            <w:tcW w:w="2898" w:type="dxa"/>
           </w:tcPr>
           <w:p>
             <w:pPr>
@@ -1652,7 +1734,7 @@
         </w:tc>
         <w:tc>
           <w:tcPr>
-            <w:tcW w:w="4675" w:type="dxa"/>
+            <w:tcW w:w="2839" w:type="dxa"/>
           </w:tcPr>
           <w:p>
             <w:pPr>
@@ -1670,6 +1752,60 @@
                 <w:szCs w:val="28"/>
               </w:rPr>
               <w:t>Grey &amp; Yellow Wires</w:t>
+            </w:r>
+          </w:p>
+        </w:tc>
+        <w:tc>
+          <w:tcPr>
+            <w:tcW w:w="2010" w:type="dxa"/>
+          </w:tcPr>
+          <w:p>
+            <w:pPr>
+              <w:jc w:val="center"/>
+              <w:rPr>
+                <w:rFonts w:ascii="Segoe UI" w:hAnsi="Segoe UI" w:cs="Segoe UI"/>
+                <w:sz w:val="28"/>
+                <w:szCs w:val="28"/>
+              </w:rPr>
+            </w:pPr>
+            <w:r>
+              <w:rPr>
+                <w:rFonts w:ascii="Segoe UI" w:hAnsi="Segoe UI" w:cs="Segoe UI"/>
+                <w:sz w:val="28"/>
+                <w:szCs w:val="28"/>
+              </w:rPr>
+              <w:t>9</w:t>
+            </w:r>
+            <w:r>
+              <w:rPr>
+                <w:rFonts w:ascii="Segoe UI" w:hAnsi="Segoe UI" w:cs="Segoe UI"/>
+                <w:sz w:val="28"/>
+                <w:szCs w:val="28"/>
+              </w:rPr>
+              <w:t xml:space="preserve"> &amp; 5</w:t>
+            </w:r>
+          </w:p>
+        </w:tc>
+        <w:tc>
+          <w:tcPr>
+            <w:tcW w:w="1603" w:type="dxa"/>
+          </w:tcPr>
+          <w:p>
+            <w:pPr>
+              <w:jc w:val="center"/>
+              <w:rPr>
+                <w:rFonts w:ascii="Segoe UI" w:hAnsi="Segoe UI" w:cs="Segoe UI"/>
+                <w:sz w:val="28"/>
+                <w:szCs w:val="28"/>
+              </w:rPr>
+            </w:pPr>
+            <w:r>
+              <w:rPr>
+                <w:rFonts w:ascii="Segoe UI" w:hAnsi="Segoe UI" w:cs="Segoe UI"/>
+                <w:sz w:val="28"/>
+                <w:szCs w:val="28"/>
+              </w:rPr>
+              <w:t>5V &amp; limit switch common</w:t>
             </w:r>
           </w:p>
         </w:tc>
@@ -1677,7 +1813,7 @@
       <w:tr>
         <w:tc>
           <w:tcPr>
-            <w:tcW w:w="4675" w:type="dxa"/>
+            <w:tcW w:w="2898" w:type="dxa"/>
           </w:tcPr>
           <w:p>
             <w:pPr>
@@ -1700,7 +1836,7 @@
         </w:tc>
         <w:tc>
           <w:tcPr>
-            <w:tcW w:w="4675" w:type="dxa"/>
+            <w:tcW w:w="2839" w:type="dxa"/>
           </w:tcPr>
           <w:p>
             <w:pPr>
@@ -1718,6 +1854,52 @@
                 <w:szCs w:val="28"/>
               </w:rPr>
               <w:t>Short slot 9 to slot 10</w:t>
+            </w:r>
+          </w:p>
+        </w:tc>
+        <w:tc>
+          <w:tcPr>
+            <w:tcW w:w="2010" w:type="dxa"/>
+          </w:tcPr>
+          <w:p>
+            <w:pPr>
+              <w:jc w:val="center"/>
+              <w:rPr>
+                <w:rFonts w:ascii="Segoe UI" w:hAnsi="Segoe UI" w:cs="Segoe UI"/>
+                <w:sz w:val="28"/>
+                <w:szCs w:val="28"/>
+              </w:rPr>
+            </w:pPr>
+            <w:r>
+              <w:rPr>
+                <w:rFonts w:ascii="Segoe UI" w:hAnsi="Segoe UI" w:cs="Segoe UI"/>
+                <w:sz w:val="28"/>
+                <w:szCs w:val="28"/>
+              </w:rPr>
+              <w:t>18</w:t>
+            </w:r>
+          </w:p>
+        </w:tc>
+        <w:tc>
+          <w:tcPr>
+            <w:tcW w:w="1603" w:type="dxa"/>
+          </w:tcPr>
+          <w:p>
+            <w:pPr>
+              <w:jc w:val="center"/>
+              <w:rPr>
+                <w:rFonts w:ascii="Segoe UI" w:hAnsi="Segoe UI" w:cs="Segoe UI"/>
+                <w:sz w:val="28"/>
+                <w:szCs w:val="28"/>
+              </w:rPr>
+            </w:pPr>
+            <w:r>
+              <w:rPr>
+                <w:rFonts w:ascii="Segoe UI" w:hAnsi="Segoe UI" w:cs="Segoe UI"/>
+                <w:sz w:val="28"/>
+                <w:szCs w:val="28"/>
+              </w:rPr>
+              <w:t>GND</w:t>
             </w:r>
           </w:p>
         </w:tc>
@@ -1725,7 +1907,7 @@
       <w:tr>
         <w:tc>
           <w:tcPr>
-            <w:tcW w:w="4675" w:type="dxa"/>
+            <w:tcW w:w="2898" w:type="dxa"/>
           </w:tcPr>
           <w:p>
             <w:pPr>
@@ -1748,7 +1930,7 @@
         </w:tc>
         <w:tc>
           <w:tcPr>
-            <w:tcW w:w="4675" w:type="dxa"/>
+            <w:tcW w:w="2839" w:type="dxa"/>
           </w:tcPr>
           <w:p>
             <w:pPr>
@@ -1766,6 +1948,52 @@
                 <w:szCs w:val="28"/>
               </w:rPr>
               <w:t>Short slot 10 to slot 9 &amp; Blue-White wire</w:t>
+            </w:r>
+          </w:p>
+        </w:tc>
+        <w:tc>
+          <w:tcPr>
+            <w:tcW w:w="2010" w:type="dxa"/>
+          </w:tcPr>
+          <w:p>
+            <w:pPr>
+              <w:jc w:val="center"/>
+              <w:rPr>
+                <w:rFonts w:ascii="Segoe UI" w:hAnsi="Segoe UI" w:cs="Segoe UI"/>
+                <w:sz w:val="28"/>
+                <w:szCs w:val="28"/>
+              </w:rPr>
+            </w:pPr>
+            <w:r>
+              <w:rPr>
+                <w:rFonts w:ascii="Segoe UI" w:hAnsi="Segoe UI" w:cs="Segoe UI"/>
+                <w:sz w:val="28"/>
+                <w:szCs w:val="28"/>
+              </w:rPr>
+              <w:t>18</w:t>
+            </w:r>
+          </w:p>
+        </w:tc>
+        <w:tc>
+          <w:tcPr>
+            <w:tcW w:w="1603" w:type="dxa"/>
+          </w:tcPr>
+          <w:p>
+            <w:pPr>
+              <w:jc w:val="center"/>
+              <w:rPr>
+                <w:rFonts w:ascii="Segoe UI" w:hAnsi="Segoe UI" w:cs="Segoe UI"/>
+                <w:sz w:val="28"/>
+                <w:szCs w:val="28"/>
+              </w:rPr>
+            </w:pPr>
+            <w:r>
+              <w:rPr>
+                <w:rFonts w:ascii="Segoe UI" w:hAnsi="Segoe UI" w:cs="Segoe UI"/>
+                <w:sz w:val="28"/>
+                <w:szCs w:val="28"/>
+              </w:rPr>
+              <w:t>GND</w:t>
             </w:r>
           </w:p>
         </w:tc>
@@ -1773,7 +2001,7 @@
       <w:tr>
         <w:tc>
           <w:tcPr>
-            <w:tcW w:w="4675" w:type="dxa"/>
+            <w:tcW w:w="2898" w:type="dxa"/>
           </w:tcPr>
           <w:p>
             <w:pPr>
@@ -1796,7 +2024,7 @@
         </w:tc>
         <w:tc>
           <w:tcPr>
-            <w:tcW w:w="4675" w:type="dxa"/>
+            <w:tcW w:w="2839" w:type="dxa"/>
           </w:tcPr>
           <w:p>
             <w:pPr>
@@ -1815,13 +2043,43 @@
               </w:rPr>
               <w:t>Orange Wire</w:t>
             </w:r>
+          </w:p>
+        </w:tc>
+        <w:tc>
+          <w:tcPr>
+            <w:tcW w:w="2010" w:type="dxa"/>
+          </w:tcPr>
+          <w:p>
+            <w:pPr>
+              <w:jc w:val="center"/>
+              <w:rPr>
+                <w:rFonts w:ascii="Segoe UI" w:hAnsi="Segoe UI" w:cs="Segoe UI"/>
+                <w:sz w:val="28"/>
+                <w:szCs w:val="28"/>
+              </w:rPr>
+            </w:pPr>
+          </w:p>
+        </w:tc>
+        <w:tc>
+          <w:tcPr>
+            <w:tcW w:w="1603" w:type="dxa"/>
+          </w:tcPr>
+          <w:p>
+            <w:pPr>
+              <w:jc w:val="center"/>
+              <w:rPr>
+                <w:rFonts w:ascii="Segoe UI" w:hAnsi="Segoe UI" w:cs="Segoe UI"/>
+                <w:sz w:val="28"/>
+                <w:szCs w:val="28"/>
+              </w:rPr>
+            </w:pPr>
           </w:p>
         </w:tc>
       </w:tr>
       <w:tr>
         <w:tc>
           <w:tcPr>
-            <w:tcW w:w="4675" w:type="dxa"/>
+            <w:tcW w:w="2898" w:type="dxa"/>
           </w:tcPr>
           <w:p>
             <w:pPr>
@@ -1844,7 +2102,7 @@
         </w:tc>
         <w:tc>
           <w:tcPr>
-            <w:tcW w:w="4675" w:type="dxa"/>
+            <w:tcW w:w="2839" w:type="dxa"/>
           </w:tcPr>
           <w:p>
             <w:pPr>
@@ -1863,13 +2121,43 @@
               </w:rPr>
               <w:t>Brown-White Wire</w:t>
             </w:r>
+          </w:p>
+        </w:tc>
+        <w:tc>
+          <w:tcPr>
+            <w:tcW w:w="2010" w:type="dxa"/>
+          </w:tcPr>
+          <w:p>
+            <w:pPr>
+              <w:jc w:val="center"/>
+              <w:rPr>
+                <w:rFonts w:ascii="Segoe UI" w:hAnsi="Segoe UI" w:cs="Segoe UI"/>
+                <w:sz w:val="28"/>
+                <w:szCs w:val="28"/>
+              </w:rPr>
+            </w:pPr>
+          </w:p>
+        </w:tc>
+        <w:tc>
+          <w:tcPr>
+            <w:tcW w:w="1603" w:type="dxa"/>
+          </w:tcPr>
+          <w:p>
+            <w:pPr>
+              <w:jc w:val="center"/>
+              <w:rPr>
+                <w:rFonts w:ascii="Segoe UI" w:hAnsi="Segoe UI" w:cs="Segoe UI"/>
+                <w:sz w:val="28"/>
+                <w:szCs w:val="28"/>
+              </w:rPr>
+            </w:pPr>
           </w:p>
         </w:tc>
       </w:tr>
       <w:tr>
         <w:tc>
           <w:tcPr>
-            <w:tcW w:w="4675" w:type="dxa"/>
+            <w:tcW w:w="2898" w:type="dxa"/>
           </w:tcPr>
           <w:p>
             <w:pPr>
@@ -1892,7 +2180,7 @@
         </w:tc>
         <w:tc>
           <w:tcPr>
-            <w:tcW w:w="4675" w:type="dxa"/>
+            <w:tcW w:w="2839" w:type="dxa"/>
           </w:tcPr>
           <w:p>
             <w:pPr>
@@ -1910,6 +2198,52 @@
                 <w:szCs w:val="28"/>
               </w:rPr>
               <w:t>Yellow-Black Wire</w:t>
+            </w:r>
+          </w:p>
+        </w:tc>
+        <w:tc>
+          <w:tcPr>
+            <w:tcW w:w="2010" w:type="dxa"/>
+          </w:tcPr>
+          <w:p>
+            <w:pPr>
+              <w:jc w:val="center"/>
+              <w:rPr>
+                <w:rFonts w:ascii="Segoe UI" w:hAnsi="Segoe UI" w:cs="Segoe UI"/>
+                <w:sz w:val="28"/>
+                <w:szCs w:val="28"/>
+              </w:rPr>
+            </w:pPr>
+            <w:r>
+              <w:rPr>
+                <w:rFonts w:ascii="Segoe UI" w:hAnsi="Segoe UI" w:cs="Segoe UI"/>
+                <w:sz w:val="28"/>
+                <w:szCs w:val="28"/>
+              </w:rPr>
+              <w:t>22</w:t>
+            </w:r>
+          </w:p>
+        </w:tc>
+        <w:tc>
+          <w:tcPr>
+            <w:tcW w:w="1603" w:type="dxa"/>
+          </w:tcPr>
+          <w:p>
+            <w:pPr>
+              <w:jc w:val="center"/>
+              <w:rPr>
+                <w:rFonts w:ascii="Segoe UI" w:hAnsi="Segoe UI" w:cs="Segoe UI"/>
+                <w:sz w:val="28"/>
+                <w:szCs w:val="28"/>
+              </w:rPr>
+            </w:pPr>
+            <w:r>
+              <w:rPr>
+                <w:rFonts w:ascii="Segoe UI" w:hAnsi="Segoe UI" w:cs="Segoe UI"/>
+                <w:sz w:val="28"/>
+                <w:szCs w:val="28"/>
+              </w:rPr>
+              <w:t>Reverse limit</w:t>
             </w:r>
           </w:p>
         </w:tc>
@@ -2233,6 +2567,7 @@
                 <w:sz w:val="28"/>
                 <w:szCs w:val="28"/>
               </w:rPr>
+              <w:lastRenderedPageBreak/>
               <w:t>Slot 3</w:t>
             </w:r>
           </w:p>
@@ -2320,8 +2655,42 @@
                 <w:sz w:val="28"/>
                 <w:szCs w:val="28"/>
               </w:rPr>
-              <w:t>Yellow &amp;</w:t>
-            </w:r>
+              <w:t xml:space="preserve">Yellow &amp; </w:t>
+            </w:r>
+            <w:r>
+              <w:rPr>
+                <w:rFonts w:ascii="Segoe UI" w:hAnsi="Segoe UI" w:cs="Segoe UI"/>
+                <w:sz w:val="28"/>
+                <w:szCs w:val="28"/>
+              </w:rPr>
+              <w:t>Yellow-Black &amp; Grey &amp; Red (</w:t>
+            </w:r>
+            <w:r>
+              <w:rPr>
+                <w:rFonts w:ascii="Segoe UI" w:hAnsi="Segoe UI" w:cs="Segoe UI"/>
+                <w:sz w:val="28"/>
+                <w:szCs w:val="28"/>
+              </w:rPr>
+              <w:t>Reflector +5V</w:t>
+            </w:r>
+            <w:r>
+              <w:rPr>
+                <w:rFonts w:ascii="Segoe UI" w:hAnsi="Segoe UI" w:cs="Segoe UI"/>
+                <w:sz w:val="28"/>
+                <w:szCs w:val="28"/>
+              </w:rPr>
+              <w:t xml:space="preserve">) &amp; </w:t>
+            </w:r>
+            <w:proofErr w:type="gramStart"/>
+            <w:r>
+              <w:rPr>
+                <w:rFonts w:ascii="Segoe UI" w:hAnsi="Segoe UI" w:cs="Segoe UI"/>
+                <w:sz w:val="28"/>
+                <w:szCs w:val="28"/>
+              </w:rPr>
+              <w:t>Brown-White</w:t>
+            </w:r>
+            <w:proofErr w:type="gramEnd"/>
             <w:r>
               <w:rPr>
                 <w:rFonts w:ascii="Segoe UI" w:hAnsi="Segoe UI" w:cs="Segoe UI"/>
@@ -2329,30 +2698,6 @@
                 <w:szCs w:val="28"/>
               </w:rPr>
               <w:t xml:space="preserve"> </w:t>
-            </w:r>
-            <w:r>
-              <w:rPr>
-                <w:rFonts w:ascii="Segoe UI" w:hAnsi="Segoe UI" w:cs="Segoe UI"/>
-                <w:sz w:val="28"/>
-                <w:szCs w:val="28"/>
-              </w:rPr>
-              <w:t>Yellow-Black &amp; Grey &amp; Red (</w:t>
-            </w:r>
-            <w:r>
-              <w:rPr>
-                <w:rFonts w:ascii="Segoe UI" w:hAnsi="Segoe UI" w:cs="Segoe UI"/>
-                <w:sz w:val="28"/>
-                <w:szCs w:val="28"/>
-              </w:rPr>
-              <w:t>Reflector +5V</w:t>
-            </w:r>
-            <w:r>
-              <w:rPr>
-                <w:rFonts w:ascii="Segoe UI" w:hAnsi="Segoe UI" w:cs="Segoe UI"/>
-                <w:sz w:val="28"/>
-                <w:szCs w:val="28"/>
-              </w:rPr>
-              <w:t xml:space="preserve">) &amp; Brown-White </w:t>
             </w:r>
           </w:p>
         </w:tc>
@@ -3861,6 +4206,7 @@
     <w:rsidRoot w:val="0041202F"/>
     <w:rsid w:val="000B7337"/>
     <w:rsid w:val="0041202F"/>
+    <w:rsid w:val="00983284"/>
     <w:rsid w:val="00EC08DC"/>
   </w:rsids>
   <m:mathPr>

</xml_diff>